<commit_message>
added first version of themenmitteilung
</commit_message>
<xml_diff>
--- a/formulare/TINF-Themenmitteilung.docx
+++ b/formulare/TINF-Themenmitteilung.docx
@@ -163,21 +163,7 @@
           <w:sz w:val="20"/>
         </w:rPr>
         <w:br/>
-        <w:t xml:space="preserve">Bitte die ausgefüllte Anmeldung in Ihren </w:t>
-      </w:r>
-      <w:proofErr w:type="spellStart"/>
-      <w:r>
-        <w:rPr>
-          <w:sz w:val="20"/>
-        </w:rPr>
-        <w:t>Moodle</w:t>
-      </w:r>
-      <w:proofErr w:type="spellEnd"/>
-      <w:r>
-        <w:rPr>
-          <w:sz w:val="20"/>
-        </w:rPr>
-        <w:t>-Kursraum als PDF-Datei hochladen.</w:t>
+        <w:t>Bitte die ausgefüllte Anmeldung in Ihren Moodle-Kursraum als PDF-Datei hochladen.</w:t>
       </w:r>
     </w:p>
     <w:p>
@@ -235,79 +221,7 @@
           <w:szCs w:val="24"/>
           <w:lang w:val="fr-FR"/>
         </w:rPr>
-        <w:t xml:space="preserve"> </w:t>
-      </w:r>
-      <w:proofErr w:type="spellStart"/>
-      <w:r>
-        <w:rPr>
-          <w:b/>
-          <w:szCs w:val="24"/>
-          <w:lang w:val="fr-FR"/>
-        </w:rPr>
-        <w:t>Projektarbeit</w:t>
-      </w:r>
-      <w:proofErr w:type="spellEnd"/>
-      <w:r>
-        <w:rPr>
-          <w:b/>
-          <w:szCs w:val="24"/>
-          <w:lang w:val="fr-FR"/>
-        </w:rPr>
-        <w:t xml:space="preserve"> </w:t>
-      </w:r>
-      <w:proofErr w:type="spellStart"/>
-      <w:r>
-        <w:rPr>
-          <w:b/>
-          <w:szCs w:val="24"/>
-          <w:lang w:val="fr-FR"/>
-        </w:rPr>
-        <w:t>IIa</w:t>
-      </w:r>
-      <w:proofErr w:type="spellEnd"/>
-      <w:r>
-        <w:rPr>
-          <w:b/>
-          <w:szCs w:val="24"/>
-          <w:lang w:val="fr-FR"/>
-        </w:rPr>
-        <w:t xml:space="preserve"> (</w:t>
-      </w:r>
-      <w:proofErr w:type="spellStart"/>
-      <w:r>
-        <w:rPr>
-          <w:b/>
-          <w:szCs w:val="24"/>
-          <w:lang w:val="fr-FR"/>
-        </w:rPr>
-        <w:t>Modul</w:t>
-      </w:r>
-      <w:proofErr w:type="spellEnd"/>
-      <w:r>
-        <w:rPr>
-          <w:b/>
-          <w:szCs w:val="24"/>
-          <w:lang w:val="fr-FR"/>
-        </w:rPr>
-        <w:t xml:space="preserve"> T3_2000, </w:t>
-      </w:r>
-      <w:proofErr w:type="spellStart"/>
-      <w:r>
-        <w:rPr>
-          <w:b/>
-          <w:szCs w:val="24"/>
-          <w:lang w:val="fr-FR"/>
-        </w:rPr>
-        <w:t>Praxisprojekt</w:t>
-      </w:r>
-      <w:proofErr w:type="spellEnd"/>
-      <w:r>
-        <w:rPr>
-          <w:b/>
-          <w:szCs w:val="24"/>
-          <w:lang w:val="fr-FR"/>
-        </w:rPr>
-        <w:t xml:space="preserve"> II, 3. </w:t>
+        <w:t xml:space="preserve"> Projektarbeit IIa (Modul T3_2000, Praxisprojekt II, 3. </w:t>
       </w:r>
       <w:r>
         <w:rPr>
@@ -355,79 +269,7 @@
           <w:szCs w:val="24"/>
           <w:lang w:val="fr-FR"/>
         </w:rPr>
-        <w:t xml:space="preserve"> </w:t>
-      </w:r>
-      <w:proofErr w:type="spellStart"/>
-      <w:r>
-        <w:rPr>
-          <w:b/>
-          <w:szCs w:val="24"/>
-          <w:lang w:val="fr-FR"/>
-        </w:rPr>
-        <w:t>Projektarbeit</w:t>
-      </w:r>
-      <w:proofErr w:type="spellEnd"/>
-      <w:r>
-        <w:rPr>
-          <w:b/>
-          <w:szCs w:val="24"/>
-          <w:lang w:val="fr-FR"/>
-        </w:rPr>
-        <w:t xml:space="preserve"> </w:t>
-      </w:r>
-      <w:proofErr w:type="spellStart"/>
-      <w:r>
-        <w:rPr>
-          <w:b/>
-          <w:szCs w:val="24"/>
-          <w:lang w:val="fr-FR"/>
-        </w:rPr>
-        <w:t>IIb</w:t>
-      </w:r>
-      <w:proofErr w:type="spellEnd"/>
-      <w:r>
-        <w:rPr>
-          <w:b/>
-          <w:szCs w:val="24"/>
-          <w:lang w:val="fr-FR"/>
-        </w:rPr>
-        <w:t xml:space="preserve"> (</w:t>
-      </w:r>
-      <w:proofErr w:type="spellStart"/>
-      <w:r>
-        <w:rPr>
-          <w:b/>
-          <w:szCs w:val="24"/>
-          <w:lang w:val="fr-FR"/>
-        </w:rPr>
-        <w:t>Modul</w:t>
-      </w:r>
-      <w:proofErr w:type="spellEnd"/>
-      <w:r>
-        <w:rPr>
-          <w:b/>
-          <w:szCs w:val="24"/>
-          <w:lang w:val="fr-FR"/>
-        </w:rPr>
-        <w:t xml:space="preserve"> T3_2000, </w:t>
-      </w:r>
-      <w:proofErr w:type="spellStart"/>
-      <w:r>
-        <w:rPr>
-          <w:b/>
-          <w:szCs w:val="24"/>
-          <w:lang w:val="fr-FR"/>
-        </w:rPr>
-        <w:t>Praxisprojekt</w:t>
-      </w:r>
-      <w:proofErr w:type="spellEnd"/>
-      <w:r>
-        <w:rPr>
-          <w:b/>
-          <w:szCs w:val="24"/>
-          <w:lang w:val="fr-FR"/>
-        </w:rPr>
-        <w:t xml:space="preserve"> II, 4. </w:t>
+        <w:t xml:space="preserve"> Projektarbeit IIb (Modul T3_2000, Praxisprojekt II, 4. </w:t>
       </w:r>
       <w:r>
         <w:rPr>
@@ -475,79 +317,7 @@
           <w:szCs w:val="24"/>
           <w:lang w:val="fr-FR"/>
         </w:rPr>
-        <w:t xml:space="preserve"> </w:t>
-      </w:r>
-      <w:proofErr w:type="spellStart"/>
-      <w:r>
-        <w:rPr>
-          <w:b/>
-          <w:szCs w:val="24"/>
-          <w:lang w:val="fr-FR"/>
-        </w:rPr>
-        <w:t>Große</w:t>
-      </w:r>
-      <w:proofErr w:type="spellEnd"/>
-      <w:r>
-        <w:rPr>
-          <w:b/>
-          <w:szCs w:val="24"/>
-          <w:lang w:val="fr-FR"/>
-        </w:rPr>
-        <w:t xml:space="preserve"> </w:t>
-      </w:r>
-      <w:proofErr w:type="spellStart"/>
-      <w:r>
-        <w:rPr>
-          <w:b/>
-          <w:szCs w:val="24"/>
-          <w:lang w:val="fr-FR"/>
-        </w:rPr>
-        <w:t>Projektarbeit</w:t>
-      </w:r>
-      <w:proofErr w:type="spellEnd"/>
-      <w:r>
-        <w:rPr>
-          <w:b/>
-          <w:szCs w:val="24"/>
-          <w:lang w:val="fr-FR"/>
-        </w:rPr>
-        <w:t xml:space="preserve"> II (</w:t>
-      </w:r>
-      <w:proofErr w:type="spellStart"/>
-      <w:r>
-        <w:rPr>
-          <w:b/>
-          <w:szCs w:val="24"/>
-          <w:lang w:val="fr-FR"/>
-        </w:rPr>
-        <w:t>Modul</w:t>
-      </w:r>
-      <w:proofErr w:type="spellEnd"/>
-      <w:r>
-        <w:rPr>
-          <w:b/>
-          <w:szCs w:val="24"/>
-          <w:lang w:val="fr-FR"/>
-        </w:rPr>
-        <w:t xml:space="preserve"> T3_2000, </w:t>
-      </w:r>
-      <w:proofErr w:type="spellStart"/>
-      <w:r>
-        <w:rPr>
-          <w:b/>
-          <w:szCs w:val="24"/>
-          <w:lang w:val="fr-FR"/>
-        </w:rPr>
-        <w:t>Praxisprojekt</w:t>
-      </w:r>
-      <w:proofErr w:type="spellEnd"/>
-      <w:r>
-        <w:rPr>
-          <w:b/>
-          <w:szCs w:val="24"/>
-          <w:lang w:val="fr-FR"/>
-        </w:rPr>
-        <w:t xml:space="preserve"> II, 3. - 4. </w:t>
+        <w:t xml:space="preserve"> Große Projektarbeit II (Modul T3_2000, Praxisprojekt II, 3. - 4. </w:t>
       </w:r>
       <w:r>
         <w:rPr>
@@ -763,74 +533,8 @@
           <w:szCs w:val="24"/>
           <w:lang w:val="fr-FR"/>
         </w:rPr>
-        <w:t xml:space="preserve"> </w:t>
-      </w:r>
-      <w:proofErr w:type="spellStart"/>
-      <w:proofErr w:type="gramStart"/>
-      <w:r>
-        <w:rPr>
-          <w:b/>
-          <w:szCs w:val="24"/>
-          <w:lang w:val="fr-FR"/>
-        </w:rPr>
-        <w:t>Studienarbeit</w:t>
-      </w:r>
-      <w:proofErr w:type="spellEnd"/>
-      <w:r>
-        <w:rPr>
-          <w:b/>
-          <w:szCs w:val="24"/>
-          <w:lang w:val="fr-FR"/>
-        </w:rPr>
-        <w:t xml:space="preserve">  (</w:t>
-      </w:r>
-      <w:proofErr w:type="spellStart"/>
-      <w:proofErr w:type="gramEnd"/>
-      <w:r>
-        <w:rPr>
-          <w:b/>
-          <w:szCs w:val="24"/>
-          <w:lang w:val="fr-FR"/>
-        </w:rPr>
-        <w:t>Modul</w:t>
-      </w:r>
-      <w:proofErr w:type="spellEnd"/>
-      <w:r>
-        <w:rPr>
-          <w:b/>
-          <w:szCs w:val="24"/>
-          <w:lang w:val="fr-FR"/>
-        </w:rPr>
-        <w:t xml:space="preserve"> T3_</w:t>
-      </w:r>
-      <w:proofErr w:type="gramStart"/>
-      <w:r>
-        <w:rPr>
-          <w:b/>
-          <w:szCs w:val="24"/>
-          <w:lang w:val="fr-FR"/>
-        </w:rPr>
-        <w:t>3101,  5</w:t>
-      </w:r>
-      <w:proofErr w:type="gramEnd"/>
-      <w:r>
-        <w:rPr>
-          <w:b/>
-          <w:szCs w:val="24"/>
-          <w:lang w:val="fr-FR"/>
-        </w:rPr>
-        <w:t xml:space="preserve">. - 6. </w:t>
-      </w:r>
-      <w:proofErr w:type="spellStart"/>
-      <w:r>
-        <w:rPr>
-          <w:b/>
-          <w:szCs w:val="24"/>
-          <w:lang w:val="fr-FR"/>
-        </w:rPr>
-        <w:t>Semester</w:t>
-      </w:r>
-      <w:proofErr w:type="spellEnd"/>
+        <w:t xml:space="preserve"> Studienarbeit  (Modul T3_3101,  5. - 6. Semester</w:t>
+      </w:r>
       <w:r>
         <w:rPr>
           <w:b/>
@@ -895,72 +599,8 @@
           <w:szCs w:val="24"/>
           <w:lang w:val="fr-FR"/>
         </w:rPr>
-        <w:t xml:space="preserve"> </w:t>
-      </w:r>
-      <w:proofErr w:type="spellStart"/>
-      <w:r>
-        <w:rPr>
-          <w:b/>
-          <w:szCs w:val="24"/>
-          <w:lang w:val="fr-FR"/>
-        </w:rPr>
-        <w:t>Bachelorarbeit</w:t>
-      </w:r>
-      <w:proofErr w:type="spellEnd"/>
-      <w:r>
-        <w:rPr>
-          <w:b/>
-          <w:szCs w:val="24"/>
-          <w:lang w:val="fr-FR"/>
-        </w:rPr>
-        <w:t xml:space="preserve"> (</w:t>
-      </w:r>
-      <w:proofErr w:type="spellStart"/>
-      <w:r>
-        <w:rPr>
-          <w:b/>
-          <w:szCs w:val="24"/>
-          <w:lang w:val="fr-FR"/>
-        </w:rPr>
-        <w:t>Modul</w:t>
-      </w:r>
-      <w:proofErr w:type="spellEnd"/>
-      <w:r>
-        <w:rPr>
-          <w:b/>
-          <w:szCs w:val="24"/>
-          <w:lang w:val="fr-FR"/>
-        </w:rPr>
-        <w:t xml:space="preserve"> T3_</w:t>
-      </w:r>
-      <w:proofErr w:type="gramStart"/>
-      <w:r>
-        <w:rPr>
-          <w:b/>
-          <w:szCs w:val="24"/>
-          <w:lang w:val="fr-FR"/>
-        </w:rPr>
-        <w:t>3300,  6</w:t>
-      </w:r>
-      <w:proofErr w:type="gramEnd"/>
-      <w:r>
-        <w:rPr>
-          <w:b/>
-          <w:szCs w:val="24"/>
-          <w:lang w:val="fr-FR"/>
-        </w:rPr>
-        <w:t xml:space="preserve">. </w:t>
-      </w:r>
-      <w:proofErr w:type="spellStart"/>
-      <w:r>
-        <w:rPr>
-          <w:b/>
-          <w:szCs w:val="24"/>
-          <w:lang w:val="fr-FR"/>
-        </w:rPr>
-        <w:t>Semester</w:t>
-      </w:r>
-      <w:proofErr w:type="spellEnd"/>
+        <w:t xml:space="preserve"> Bachelorarbeit (Modul T3_3300,  6. Semester</w:t>
+      </w:r>
       <w:r>
         <w:rPr>
           <w:b/>
@@ -1172,7 +812,6 @@
                 <w:sz w:val="20"/>
               </w:rPr>
             </w:pPr>
-            <w:proofErr w:type="spellStart"/>
             <w:r>
               <w:rPr>
                 <w:sz w:val="20"/>
@@ -1185,7 +824,6 @@
               </w:rPr>
               <w:t>Mail</w:t>
             </w:r>
-            <w:proofErr w:type="spellEnd"/>
           </w:p>
         </w:tc>
         <w:tc>
@@ -1255,14 +893,7 @@
                 <w:sz w:val="18"/>
                 <w:szCs w:val="14"/>
               </w:rPr>
-              <w:t>kochanski.timo</w:t>
-            </w:r>
-            <w:r>
-              <w:rPr>
-                <w:sz w:val="18"/>
-                <w:szCs w:val="14"/>
-              </w:rPr>
-              <w:t>.a23@student.dhbw-karlsruhe.de</w:t>
+              <w:t>kochanski.timo.a23@student.dhbw-karlsruhe.de</w:t>
             </w:r>
           </w:p>
         </w:tc>
@@ -1341,7 +972,6 @@
                 <w:sz w:val="20"/>
               </w:rPr>
             </w:pPr>
-            <w:proofErr w:type="spellStart"/>
             <w:r>
               <w:rPr>
                 <w:sz w:val="20"/>
@@ -1354,7 +984,6 @@
               </w:rPr>
               <w:t>Mail</w:t>
             </w:r>
-            <w:proofErr w:type="spellEnd"/>
           </w:p>
           <w:p>
             <w:pPr>
@@ -1555,66 +1184,21 @@
             <w:pPr>
               <w:pStyle w:val="PTabelle"/>
             </w:pPr>
-          </w:p>
-          <w:p>
-            <w:pPr>
-              <w:pStyle w:val="PTabelle"/>
-            </w:pPr>
-          </w:p>
-          <w:p>
-            <w:pPr>
-              <w:pStyle w:val="PTabelle"/>
-            </w:pPr>
-          </w:p>
-          <w:p>
-            <w:pPr>
-              <w:pStyle w:val="PTabelle"/>
-            </w:pPr>
-          </w:p>
-          <w:p>
-            <w:pPr>
-              <w:pStyle w:val="PTabelle"/>
-            </w:pPr>
-          </w:p>
-          <w:p>
-            <w:pPr>
-              <w:pStyle w:val="PTabelle"/>
-            </w:pPr>
-          </w:p>
-          <w:p>
-            <w:pPr>
-              <w:pStyle w:val="PTabelle"/>
-            </w:pPr>
-          </w:p>
-          <w:p>
-            <w:pPr>
-              <w:pStyle w:val="PTabelle"/>
-            </w:pPr>
-          </w:p>
-          <w:p>
-            <w:pPr>
-              <w:pStyle w:val="PTabelle"/>
-            </w:pPr>
-          </w:p>
-          <w:p>
-            <w:pPr>
-              <w:pStyle w:val="PTabelle"/>
-            </w:pPr>
-          </w:p>
-          <w:p>
-            <w:pPr>
-              <w:pStyle w:val="PTabelle"/>
-            </w:pPr>
-          </w:p>
-          <w:p>
-            <w:pPr>
-              <w:pStyle w:val="PTabelle"/>
-            </w:pPr>
-          </w:p>
-          <w:p>
-            <w:pPr>
-              <w:pStyle w:val="PTabelle"/>
-            </w:pPr>
+            <w:r>
+              <w:t>Die Astrofotografie ermöglicht faszinierende Einblicke in das Universum, ist jedoch technisch und physikalisch stark begrenzt. Ein zentrales Hilfsmittel zur Verbesserung der Bildqualität ist das sogenannte Image Stacking. Ziel dieser Arbeit ist es, die theoretischen Grundlagen und mathematischen Prinzipien des Stackings zu beleuchten sowie die praktischen Grenzen dieser Methode aufzuzeigen. Dazu zählen unter anderem das Signal-</w:t>
+            </w:r>
+            <w:r>
+              <w:t>Noise</w:t>
+            </w:r>
+            <w:r>
+              <w:t>-</w:t>
+            </w:r>
+            <w:r>
+              <w:t>Ration</w:t>
+            </w:r>
+            <w:r>
+              <w:t>, die Nachführungsgenauigkeit, atmosphärische Störungen, Hardware-Limitationen sowie die erreichbare Auflösung. Erwartet wird ein umfassender Überblick über die Leistungsfähigkeit und Schwächen des Stackings, unterstützt durch praktische Beispiele. Die Arbeit soll aufzeigen, in welchen Fällen sich der Aufwand lohnt und wann physikalische oder technische Grenzen erreicht werden.</w:t>
+            </w:r>
           </w:p>
         </w:tc>
       </w:tr>
@@ -1658,41 +1242,9 @@
             <w:pPr>
               <w:pStyle w:val="PTabelle"/>
             </w:pPr>
-          </w:p>
-          <w:p>
-            <w:pPr>
-              <w:pStyle w:val="PTabelle"/>
-            </w:pPr>
-          </w:p>
-          <w:p>
-            <w:pPr>
-              <w:pStyle w:val="PTabelle"/>
-            </w:pPr>
-          </w:p>
-          <w:p>
-            <w:pPr>
-              <w:pStyle w:val="PTabelle"/>
-            </w:pPr>
-          </w:p>
-          <w:p>
-            <w:pPr>
-              <w:pStyle w:val="PTabelle"/>
-            </w:pPr>
-          </w:p>
-          <w:p>
-            <w:pPr>
-              <w:pStyle w:val="PTabelle"/>
-            </w:pPr>
-          </w:p>
-          <w:p>
-            <w:pPr>
-              <w:pStyle w:val="PTabelle"/>
-            </w:pPr>
-          </w:p>
-          <w:p>
-            <w:pPr>
-              <w:pStyle w:val="PTabelle"/>
-            </w:pPr>
+            <w:r>
+              <w:t>Zunächst soll eine ausführliche Literaturrecherche zu den physikalischen, mathematischen und technischen Grundlagen des Image Stackings durchgeführt werden. Darauf aufbauend erfolgt dann eine Analyse der Faktoren, die die Wirksamkeit des Stackings begrenzen. Parallel dazu soll, sofern möglich, mit zur Verfügung gestelltem Equipment eigenständig Astrofotografie betrieben. Alternativ zur praktischen Durchführung oder ergänzend werden Bilddaten des Betreuers verwendet, um die theoretisch erarbeiteten Aspekte praktisch zu überprüfen. Die Ergebnisse werden systematisch dokumentiert und ausgewertet, um daraus fundierte Aussagen über die Grenzen und Potenziale des Stackings in der Astrofotografie abzuleiten.</w:t>
+            </w:r>
           </w:p>
         </w:tc>
       </w:tr>
@@ -1815,38 +1367,20 @@
               <w:t>Deutsch [</w:t>
             </w:r>
             <w:r>
+              <w:t xml:space="preserve"> X</w:t>
+            </w:r>
+            <w:r>
               <w:t xml:space="preserve"> </w:t>
             </w:r>
-            <w:proofErr w:type="gramStart"/>
-            <w:r>
-              <w:t>X</w:t>
-            </w:r>
             <w:r>
               <w:t xml:space="preserve"> </w:t>
             </w:r>
             <w:r>
-              <w:t xml:space="preserve"> </w:t>
-            </w:r>
-            <w:r>
               <w:t>]</w:t>
             </w:r>
-            <w:proofErr w:type="gramEnd"/>
-            <w:r>
-              <w:t xml:space="preserve">          </w:t>
-            </w:r>
-            <w:proofErr w:type="gramStart"/>
-            <w:r>
-              <w:t>Englisch  [</w:t>
-            </w:r>
-            <w:proofErr w:type="gramEnd"/>
-            <w:r>
-              <w:t xml:space="preserve">  </w:t>
-            </w:r>
-            <w:proofErr w:type="gramStart"/>
-            <w:r>
-              <w:t xml:space="preserve">  ]</w:t>
-            </w:r>
-            <w:proofErr w:type="gramEnd"/>
+            <w:r>
+              <w:t xml:space="preserve">          Englisch  [    ]</w:t>
+            </w:r>
           </w:p>
         </w:tc>
       </w:tr>
@@ -2698,11 +2232,127 @@
       </w:rPr>
     </w:lvl>
   </w:abstractNum>
+  <w:abstractNum w:abstractNumId="2" w15:restartNumberingAfterBreak="0">
+    <w:nsid w:val="5D85737B"/>
+    <w:multiLevelType w:val="multilevel"/>
+    <w:tmpl w:val="12E2D1EC"/>
+    <w:lvl w:ilvl="0">
+      <w:start w:val="1"/>
+      <w:numFmt w:val="decimal"/>
+      <w:lvlText w:val="%1."/>
+      <w:lvlJc w:val="left"/>
+      <w:pPr>
+        <w:tabs>
+          <w:tab w:val="num" w:pos="720"/>
+        </w:tabs>
+        <w:ind w:left="720" w:hanging="360"/>
+      </w:pPr>
+    </w:lvl>
+    <w:lvl w:ilvl="1" w:tentative="1">
+      <w:start w:val="1"/>
+      <w:numFmt w:val="decimal"/>
+      <w:lvlText w:val="%2."/>
+      <w:lvlJc w:val="left"/>
+      <w:pPr>
+        <w:tabs>
+          <w:tab w:val="num" w:pos="1440"/>
+        </w:tabs>
+        <w:ind w:left="1440" w:hanging="360"/>
+      </w:pPr>
+    </w:lvl>
+    <w:lvl w:ilvl="2" w:tentative="1">
+      <w:start w:val="1"/>
+      <w:numFmt w:val="decimal"/>
+      <w:lvlText w:val="%3."/>
+      <w:lvlJc w:val="left"/>
+      <w:pPr>
+        <w:tabs>
+          <w:tab w:val="num" w:pos="2160"/>
+        </w:tabs>
+        <w:ind w:left="2160" w:hanging="360"/>
+      </w:pPr>
+    </w:lvl>
+    <w:lvl w:ilvl="3" w:tentative="1">
+      <w:start w:val="1"/>
+      <w:numFmt w:val="decimal"/>
+      <w:lvlText w:val="%4."/>
+      <w:lvlJc w:val="left"/>
+      <w:pPr>
+        <w:tabs>
+          <w:tab w:val="num" w:pos="2880"/>
+        </w:tabs>
+        <w:ind w:left="2880" w:hanging="360"/>
+      </w:pPr>
+    </w:lvl>
+    <w:lvl w:ilvl="4" w:tentative="1">
+      <w:start w:val="1"/>
+      <w:numFmt w:val="decimal"/>
+      <w:lvlText w:val="%5."/>
+      <w:lvlJc w:val="left"/>
+      <w:pPr>
+        <w:tabs>
+          <w:tab w:val="num" w:pos="3600"/>
+        </w:tabs>
+        <w:ind w:left="3600" w:hanging="360"/>
+      </w:pPr>
+    </w:lvl>
+    <w:lvl w:ilvl="5" w:tentative="1">
+      <w:start w:val="1"/>
+      <w:numFmt w:val="decimal"/>
+      <w:lvlText w:val="%6."/>
+      <w:lvlJc w:val="left"/>
+      <w:pPr>
+        <w:tabs>
+          <w:tab w:val="num" w:pos="4320"/>
+        </w:tabs>
+        <w:ind w:left="4320" w:hanging="360"/>
+      </w:pPr>
+    </w:lvl>
+    <w:lvl w:ilvl="6" w:tentative="1">
+      <w:start w:val="1"/>
+      <w:numFmt w:val="decimal"/>
+      <w:lvlText w:val="%7."/>
+      <w:lvlJc w:val="left"/>
+      <w:pPr>
+        <w:tabs>
+          <w:tab w:val="num" w:pos="5040"/>
+        </w:tabs>
+        <w:ind w:left="5040" w:hanging="360"/>
+      </w:pPr>
+    </w:lvl>
+    <w:lvl w:ilvl="7" w:tentative="1">
+      <w:start w:val="1"/>
+      <w:numFmt w:val="decimal"/>
+      <w:lvlText w:val="%8."/>
+      <w:lvlJc w:val="left"/>
+      <w:pPr>
+        <w:tabs>
+          <w:tab w:val="num" w:pos="5760"/>
+        </w:tabs>
+        <w:ind w:left="5760" w:hanging="360"/>
+      </w:pPr>
+    </w:lvl>
+    <w:lvl w:ilvl="8" w:tentative="1">
+      <w:start w:val="1"/>
+      <w:numFmt w:val="decimal"/>
+      <w:lvlText w:val="%9."/>
+      <w:lvlJc w:val="left"/>
+      <w:pPr>
+        <w:tabs>
+          <w:tab w:val="num" w:pos="6480"/>
+        </w:tabs>
+        <w:ind w:left="6480" w:hanging="360"/>
+      </w:pPr>
+    </w:lvl>
+  </w:abstractNum>
   <w:num w:numId="1" w16cid:durableId="449325786">
     <w:abstractNumId w:val="1"/>
   </w:num>
   <w:num w:numId="2" w16cid:durableId="1305770525">
     <w:abstractNumId w:val="0"/>
+  </w:num>
+  <w:num w:numId="3" w16cid:durableId="1837333454">
+    <w:abstractNumId w:val="2"/>
   </w:num>
 </w:numbering>
 </file>
@@ -3320,14 +2970,11 @@
     <w:name w:val="PTabelle Zchn"/>
     <w:link w:val="PTabelle"/>
     <w:qFormat/>
-    <w:rsid w:val="008F2810"/>
+    <w:rsid w:val="006D6F1D"/>
     <w:rPr>
       <w:rFonts w:ascii="Arial" w:hAnsi="Arial"/>
-      <w:b/>
-      <w:bCs/>
-      <w:sz w:val="18"/>
-      <w:szCs w:val="18"/>
-      <w:lang w:val="de-DE" w:eastAsia="de-DE" w:bidi="ar-SA"/>
+      <w:sz w:val="22"/>
+      <w:szCs w:val="22"/>
     </w:rPr>
   </w:style>
   <w:style w:type="character" w:styleId="BesuchterLink">
@@ -3948,12 +3595,10 @@
     <w:link w:val="PTabelleZchn"/>
     <w:autoRedefine/>
     <w:qFormat/>
-    <w:rsid w:val="008F2810"/>
-    <w:rPr>
-      <w:b/>
-      <w:bCs/>
-      <w:sz w:val="18"/>
-      <w:szCs w:val="18"/>
+    <w:rsid w:val="006D6F1D"/>
+    <w:rPr>
+      <w:sz w:val="22"/>
+      <w:szCs w:val="22"/>
     </w:rPr>
   </w:style>
   <w:style w:type="paragraph" w:customStyle="1" w:styleId="Kopfzeile-1-BA">

</xml_diff>

<commit_message>
Hilfsverb in Themenmitteilung ergaenzt
</commit_message>
<xml_diff>
--- a/formulare/TINF-Themenmitteilung.docx
+++ b/formulare/TINF-Themenmitteilung.docx
@@ -1231,7 +1231,13 @@
               <w:pStyle w:val="PTabelle"/>
             </w:pPr>
             <w:r>
-              <w:t>Zunächst soll eine ausführliche Literaturrecherche zu den physikalischen, mathematischen und technischen Grundlagen des Image Stackings durchgeführt werden. Darauf aufbauend erfolgt dann eine Analyse der Faktoren, die die Wirksamkeit des Stackings begrenzen. Parallel dazu soll, sofern möglich, mit zur Verfügung gestelltem Equipment eigenständig Astrofotografie betrieben. Alternativ zur praktischen Durchführung oder ergänzend werden Bilddaten des Betreuers verwendet, um die theoretisch erarbeiteten Aspekte praktisch zu überprüfen. Die Ergebnisse werden systematisch dokumentiert und ausgewertet, um daraus fundierte Aussagen über die Grenzen und Potenziale des Stackings in der Astrofotografie abzuleiten.</w:t>
+              <w:t>Zunächst soll eine ausführliche Literaturrecherche zu den physikalischen, mathematischen und technischen Grundlagen des Image Stackings durchgeführt werden. Darauf aufbauend erfolgt dann eine Analyse der Faktoren, die die Wirksamkeit des Stackings begrenzen. Parallel dazu soll, sofern möglich, mit zur Verfügung gestelltem Equipment eigenständig Astrofotografie betrieben</w:t>
+            </w:r>
+            <w:r>
+              <w:t xml:space="preserve"> werden</w:t>
+            </w:r>
+            <w:r>
+              <w:t>. Alternativ zur praktischen Durchführung oder ergänzend werden Bilddaten des Betreuers verwendet, um die theoretisch erarbeiteten Aspekte praktisch zu überprüfen. Die Ergebnisse werden systematisch dokumentiert und ausgewertet, um daraus fundierte Aussagen über die Grenzen und Potenziale des Stackings in der Astrofotografie abzuleiten.</w:t>
             </w:r>
           </w:p>
         </w:tc>
@@ -1613,27 +1619,14 @@
     <w:pPr>
       <w:pStyle w:val="Fuzeile"/>
     </w:pPr>
-    <w:r>
-      <w:fldChar w:fldCharType="begin"/>
-    </w:r>
-    <w:r>
-      <w:instrText xml:space="preserve"> FILENAME </w:instrText>
-    </w:r>
-    <w:r>
-      <w:fldChar w:fldCharType="separate"/>
-    </w:r>
-    <w:r>
-      <w:rPr>
-        <w:noProof/>
-      </w:rPr>
-      <w:t>TINF-Themenmitteilung</w:t>
-    </w:r>
-    <w:r>
-      <w:rPr>
-        <w:noProof/>
-      </w:rPr>
-      <w:fldChar w:fldCharType="end"/>
-    </w:r>
+    <w:fldSimple w:instr=" FILENAME ">
+      <w:r>
+        <w:rPr>
+          <w:noProof/>
+        </w:rPr>
+        <w:t>TINF-Themenmitteilung</w:t>
+      </w:r>
+    </w:fldSimple>
     <w:r>
       <w:t xml:space="preserve">                                          </w:t>
     </w:r>
@@ -1674,27 +1667,14 @@
     <w:pPr>
       <w:pStyle w:val="Fuzeile"/>
     </w:pPr>
-    <w:r>
-      <w:fldChar w:fldCharType="begin"/>
-    </w:r>
-    <w:r>
-      <w:instrText xml:space="preserve"> FILENAME </w:instrText>
-    </w:r>
-    <w:r>
-      <w:fldChar w:fldCharType="separate"/>
-    </w:r>
-    <w:r>
-      <w:rPr>
-        <w:noProof/>
-      </w:rPr>
-      <w:t>TINF-Themenmitteilung</w:t>
-    </w:r>
-    <w:r>
-      <w:rPr>
-        <w:noProof/>
-      </w:rPr>
-      <w:fldChar w:fldCharType="end"/>
-    </w:r>
+    <w:fldSimple w:instr=" FILENAME ">
+      <w:r>
+        <w:rPr>
+          <w:noProof/>
+        </w:rPr>
+        <w:t>TINF-Themenmitteilung</w:t>
+      </w:r>
+    </w:fldSimple>
     <w:r>
       <w:t xml:space="preserve">                                            Seite </w:t>
     </w:r>
@@ -3417,6 +3397,7 @@
   <w:style w:type="character" w:default="1" w:styleId="Absatz-Standardschriftart">
     <w:name w:val="Default Paragraph Font"/>
     <w:uiPriority w:val="1"/>
+    <w:semiHidden/>
     <w:unhideWhenUsed/>
   </w:style>
   <w:style w:type="table" w:default="1" w:styleId="NormaleTabelle">

</xml_diff>

<commit_message>
added some new paper
</commit_message>
<xml_diff>
--- a/formulare/TINF-Themenmitteilung.docx
+++ b/formulare/TINF-Themenmitteilung.docx
@@ -163,7 +163,21 @@
           <w:sz w:val="20"/>
         </w:rPr>
         <w:br/>
-        <w:t>Bitte die ausgefüllte Anmeldung in Ihren Moodle-Kursraum als PDF-Datei hochladen.</w:t>
+        <w:t xml:space="preserve">Bitte die ausgefüllte Anmeldung in Ihren </w:t>
+      </w:r>
+      <w:proofErr w:type="spellStart"/>
+      <w:r>
+        <w:rPr>
+          <w:sz w:val="20"/>
+        </w:rPr>
+        <w:t>Moodle</w:t>
+      </w:r>
+      <w:proofErr w:type="spellEnd"/>
+      <w:r>
+        <w:rPr>
+          <w:sz w:val="20"/>
+        </w:rPr>
+        <w:t>-Kursraum als PDF-Datei hochladen.</w:t>
       </w:r>
     </w:p>
     <w:p>
@@ -221,7 +235,79 @@
           <w:szCs w:val="24"/>
           <w:lang w:val="fr-FR"/>
         </w:rPr>
-        <w:t xml:space="preserve"> Projektarbeit IIa (Modul T3_2000, Praxisprojekt II, 3. </w:t>
+        <w:t xml:space="preserve"> </w:t>
+      </w:r>
+      <w:proofErr w:type="spellStart"/>
+      <w:r>
+        <w:rPr>
+          <w:b/>
+          <w:szCs w:val="24"/>
+          <w:lang w:val="fr-FR"/>
+        </w:rPr>
+        <w:t>Projektarbeit</w:t>
+      </w:r>
+      <w:proofErr w:type="spellEnd"/>
+      <w:r>
+        <w:rPr>
+          <w:b/>
+          <w:szCs w:val="24"/>
+          <w:lang w:val="fr-FR"/>
+        </w:rPr>
+        <w:t xml:space="preserve"> </w:t>
+      </w:r>
+      <w:proofErr w:type="spellStart"/>
+      <w:r>
+        <w:rPr>
+          <w:b/>
+          <w:szCs w:val="24"/>
+          <w:lang w:val="fr-FR"/>
+        </w:rPr>
+        <w:t>IIa</w:t>
+      </w:r>
+      <w:proofErr w:type="spellEnd"/>
+      <w:r>
+        <w:rPr>
+          <w:b/>
+          <w:szCs w:val="24"/>
+          <w:lang w:val="fr-FR"/>
+        </w:rPr>
+        <w:t xml:space="preserve"> (</w:t>
+      </w:r>
+      <w:proofErr w:type="spellStart"/>
+      <w:r>
+        <w:rPr>
+          <w:b/>
+          <w:szCs w:val="24"/>
+          <w:lang w:val="fr-FR"/>
+        </w:rPr>
+        <w:t>Modul</w:t>
+      </w:r>
+      <w:proofErr w:type="spellEnd"/>
+      <w:r>
+        <w:rPr>
+          <w:b/>
+          <w:szCs w:val="24"/>
+          <w:lang w:val="fr-FR"/>
+        </w:rPr>
+        <w:t xml:space="preserve"> T3_2000, </w:t>
+      </w:r>
+      <w:proofErr w:type="spellStart"/>
+      <w:r>
+        <w:rPr>
+          <w:b/>
+          <w:szCs w:val="24"/>
+          <w:lang w:val="fr-FR"/>
+        </w:rPr>
+        <w:t>Praxisprojekt</w:t>
+      </w:r>
+      <w:proofErr w:type="spellEnd"/>
+      <w:r>
+        <w:rPr>
+          <w:b/>
+          <w:szCs w:val="24"/>
+          <w:lang w:val="fr-FR"/>
+        </w:rPr>
+        <w:t xml:space="preserve"> II, 3. </w:t>
       </w:r>
       <w:r>
         <w:rPr>
@@ -269,7 +355,79 @@
           <w:szCs w:val="24"/>
           <w:lang w:val="fr-FR"/>
         </w:rPr>
-        <w:t xml:space="preserve"> Projektarbeit IIb (Modul T3_2000, Praxisprojekt II, 4. </w:t>
+        <w:t xml:space="preserve"> </w:t>
+      </w:r>
+      <w:proofErr w:type="spellStart"/>
+      <w:r>
+        <w:rPr>
+          <w:b/>
+          <w:szCs w:val="24"/>
+          <w:lang w:val="fr-FR"/>
+        </w:rPr>
+        <w:t>Projektarbeit</w:t>
+      </w:r>
+      <w:proofErr w:type="spellEnd"/>
+      <w:r>
+        <w:rPr>
+          <w:b/>
+          <w:szCs w:val="24"/>
+          <w:lang w:val="fr-FR"/>
+        </w:rPr>
+        <w:t xml:space="preserve"> </w:t>
+      </w:r>
+      <w:proofErr w:type="spellStart"/>
+      <w:r>
+        <w:rPr>
+          <w:b/>
+          <w:szCs w:val="24"/>
+          <w:lang w:val="fr-FR"/>
+        </w:rPr>
+        <w:t>IIb</w:t>
+      </w:r>
+      <w:proofErr w:type="spellEnd"/>
+      <w:r>
+        <w:rPr>
+          <w:b/>
+          <w:szCs w:val="24"/>
+          <w:lang w:val="fr-FR"/>
+        </w:rPr>
+        <w:t xml:space="preserve"> (</w:t>
+      </w:r>
+      <w:proofErr w:type="spellStart"/>
+      <w:r>
+        <w:rPr>
+          <w:b/>
+          <w:szCs w:val="24"/>
+          <w:lang w:val="fr-FR"/>
+        </w:rPr>
+        <w:t>Modul</w:t>
+      </w:r>
+      <w:proofErr w:type="spellEnd"/>
+      <w:r>
+        <w:rPr>
+          <w:b/>
+          <w:szCs w:val="24"/>
+          <w:lang w:val="fr-FR"/>
+        </w:rPr>
+        <w:t xml:space="preserve"> T3_2000, </w:t>
+      </w:r>
+      <w:proofErr w:type="spellStart"/>
+      <w:r>
+        <w:rPr>
+          <w:b/>
+          <w:szCs w:val="24"/>
+          <w:lang w:val="fr-FR"/>
+        </w:rPr>
+        <w:t>Praxisprojekt</w:t>
+      </w:r>
+      <w:proofErr w:type="spellEnd"/>
+      <w:r>
+        <w:rPr>
+          <w:b/>
+          <w:szCs w:val="24"/>
+          <w:lang w:val="fr-FR"/>
+        </w:rPr>
+        <w:t xml:space="preserve"> II, 4. </w:t>
       </w:r>
       <w:r>
         <w:rPr>
@@ -317,7 +475,79 @@
           <w:szCs w:val="24"/>
           <w:lang w:val="fr-FR"/>
         </w:rPr>
-        <w:t xml:space="preserve"> Große Projektarbeit II (Modul T3_2000, Praxisprojekt II, 3. - 4. </w:t>
+        <w:t xml:space="preserve"> </w:t>
+      </w:r>
+      <w:proofErr w:type="spellStart"/>
+      <w:r>
+        <w:rPr>
+          <w:b/>
+          <w:szCs w:val="24"/>
+          <w:lang w:val="fr-FR"/>
+        </w:rPr>
+        <w:t>Große</w:t>
+      </w:r>
+      <w:proofErr w:type="spellEnd"/>
+      <w:r>
+        <w:rPr>
+          <w:b/>
+          <w:szCs w:val="24"/>
+          <w:lang w:val="fr-FR"/>
+        </w:rPr>
+        <w:t xml:space="preserve"> </w:t>
+      </w:r>
+      <w:proofErr w:type="spellStart"/>
+      <w:r>
+        <w:rPr>
+          <w:b/>
+          <w:szCs w:val="24"/>
+          <w:lang w:val="fr-FR"/>
+        </w:rPr>
+        <w:t>Projektarbeit</w:t>
+      </w:r>
+      <w:proofErr w:type="spellEnd"/>
+      <w:r>
+        <w:rPr>
+          <w:b/>
+          <w:szCs w:val="24"/>
+          <w:lang w:val="fr-FR"/>
+        </w:rPr>
+        <w:t xml:space="preserve"> II (</w:t>
+      </w:r>
+      <w:proofErr w:type="spellStart"/>
+      <w:r>
+        <w:rPr>
+          <w:b/>
+          <w:szCs w:val="24"/>
+          <w:lang w:val="fr-FR"/>
+        </w:rPr>
+        <w:t>Modul</w:t>
+      </w:r>
+      <w:proofErr w:type="spellEnd"/>
+      <w:r>
+        <w:rPr>
+          <w:b/>
+          <w:szCs w:val="24"/>
+          <w:lang w:val="fr-FR"/>
+        </w:rPr>
+        <w:t xml:space="preserve"> T3_2000, </w:t>
+      </w:r>
+      <w:proofErr w:type="spellStart"/>
+      <w:r>
+        <w:rPr>
+          <w:b/>
+          <w:szCs w:val="24"/>
+          <w:lang w:val="fr-FR"/>
+        </w:rPr>
+        <w:t>Praxisprojekt</w:t>
+      </w:r>
+      <w:proofErr w:type="spellEnd"/>
+      <w:r>
+        <w:rPr>
+          <w:b/>
+          <w:szCs w:val="24"/>
+          <w:lang w:val="fr-FR"/>
+        </w:rPr>
+        <w:t xml:space="preserve"> II, 3. - 4. </w:t>
       </w:r>
       <w:r>
         <w:rPr>
@@ -533,8 +763,74 @@
           <w:szCs w:val="24"/>
           <w:lang w:val="fr-FR"/>
         </w:rPr>
-        <w:t xml:space="preserve"> Studienarbeit  (Modul T3_3101,  5. - 6. Semester</w:t>
-      </w:r>
+        <w:t xml:space="preserve"> </w:t>
+      </w:r>
+      <w:proofErr w:type="spellStart"/>
+      <w:proofErr w:type="gramStart"/>
+      <w:r>
+        <w:rPr>
+          <w:b/>
+          <w:szCs w:val="24"/>
+          <w:lang w:val="fr-FR"/>
+        </w:rPr>
+        <w:t>Studienarbeit</w:t>
+      </w:r>
+      <w:proofErr w:type="spellEnd"/>
+      <w:r>
+        <w:rPr>
+          <w:b/>
+          <w:szCs w:val="24"/>
+          <w:lang w:val="fr-FR"/>
+        </w:rPr>
+        <w:t xml:space="preserve">  (</w:t>
+      </w:r>
+      <w:proofErr w:type="spellStart"/>
+      <w:proofErr w:type="gramEnd"/>
+      <w:r>
+        <w:rPr>
+          <w:b/>
+          <w:szCs w:val="24"/>
+          <w:lang w:val="fr-FR"/>
+        </w:rPr>
+        <w:t>Modul</w:t>
+      </w:r>
+      <w:proofErr w:type="spellEnd"/>
+      <w:r>
+        <w:rPr>
+          <w:b/>
+          <w:szCs w:val="24"/>
+          <w:lang w:val="fr-FR"/>
+        </w:rPr>
+        <w:t xml:space="preserve"> T3_</w:t>
+      </w:r>
+      <w:proofErr w:type="gramStart"/>
+      <w:r>
+        <w:rPr>
+          <w:b/>
+          <w:szCs w:val="24"/>
+          <w:lang w:val="fr-FR"/>
+        </w:rPr>
+        <w:t>3101,  5</w:t>
+      </w:r>
+      <w:proofErr w:type="gramEnd"/>
+      <w:r>
+        <w:rPr>
+          <w:b/>
+          <w:szCs w:val="24"/>
+          <w:lang w:val="fr-FR"/>
+        </w:rPr>
+        <w:t xml:space="preserve">. - 6. </w:t>
+      </w:r>
+      <w:proofErr w:type="spellStart"/>
+      <w:r>
+        <w:rPr>
+          <w:b/>
+          <w:szCs w:val="24"/>
+          <w:lang w:val="fr-FR"/>
+        </w:rPr>
+        <w:t>Semester</w:t>
+      </w:r>
+      <w:proofErr w:type="spellEnd"/>
       <w:r>
         <w:rPr>
           <w:b/>
@@ -599,8 +895,72 @@
           <w:szCs w:val="24"/>
           <w:lang w:val="fr-FR"/>
         </w:rPr>
-        <w:t xml:space="preserve"> Bachelorarbeit (Modul T3_3300,  6. Semester</w:t>
-      </w:r>
+        <w:t xml:space="preserve"> </w:t>
+      </w:r>
+      <w:proofErr w:type="spellStart"/>
+      <w:r>
+        <w:rPr>
+          <w:b/>
+          <w:szCs w:val="24"/>
+          <w:lang w:val="fr-FR"/>
+        </w:rPr>
+        <w:t>Bachelorarbeit</w:t>
+      </w:r>
+      <w:proofErr w:type="spellEnd"/>
+      <w:r>
+        <w:rPr>
+          <w:b/>
+          <w:szCs w:val="24"/>
+          <w:lang w:val="fr-FR"/>
+        </w:rPr>
+        <w:t xml:space="preserve"> (</w:t>
+      </w:r>
+      <w:proofErr w:type="spellStart"/>
+      <w:r>
+        <w:rPr>
+          <w:b/>
+          <w:szCs w:val="24"/>
+          <w:lang w:val="fr-FR"/>
+        </w:rPr>
+        <w:t>Modul</w:t>
+      </w:r>
+      <w:proofErr w:type="spellEnd"/>
+      <w:r>
+        <w:rPr>
+          <w:b/>
+          <w:szCs w:val="24"/>
+          <w:lang w:val="fr-FR"/>
+        </w:rPr>
+        <w:t xml:space="preserve"> T3_</w:t>
+      </w:r>
+      <w:proofErr w:type="gramStart"/>
+      <w:r>
+        <w:rPr>
+          <w:b/>
+          <w:szCs w:val="24"/>
+          <w:lang w:val="fr-FR"/>
+        </w:rPr>
+        <w:t>3300,  6</w:t>
+      </w:r>
+      <w:proofErr w:type="gramEnd"/>
+      <w:r>
+        <w:rPr>
+          <w:b/>
+          <w:szCs w:val="24"/>
+          <w:lang w:val="fr-FR"/>
+        </w:rPr>
+        <w:t xml:space="preserve">. </w:t>
+      </w:r>
+      <w:proofErr w:type="spellStart"/>
+      <w:r>
+        <w:rPr>
+          <w:b/>
+          <w:szCs w:val="24"/>
+          <w:lang w:val="fr-FR"/>
+        </w:rPr>
+        <w:t>Semester</w:t>
+      </w:r>
+      <w:proofErr w:type="spellEnd"/>
       <w:r>
         <w:rPr>
           <w:b/>
@@ -812,6 +1172,8 @@
                 <w:sz w:val="20"/>
               </w:rPr>
             </w:pPr>
+            <w:proofErr w:type="spellStart"/>
+            <w:proofErr w:type="gramStart"/>
             <w:r>
               <w:rPr>
                 <w:sz w:val="20"/>
@@ -824,6 +1186,8 @@
               </w:rPr>
               <w:t>Mail</w:t>
             </w:r>
+            <w:proofErr w:type="spellEnd"/>
+            <w:proofErr w:type="gramEnd"/>
           </w:p>
         </w:tc>
         <w:tc>
@@ -972,6 +1336,8 @@
                 <w:sz w:val="20"/>
               </w:rPr>
             </w:pPr>
+            <w:proofErr w:type="spellStart"/>
+            <w:proofErr w:type="gramStart"/>
             <w:r>
               <w:rPr>
                 <w:sz w:val="20"/>
@@ -984,6 +1350,8 @@
               </w:rPr>
               <w:t>Mail</w:t>
             </w:r>
+            <w:proofErr w:type="spellEnd"/>
+            <w:proofErr w:type="gramEnd"/>
           </w:p>
           <w:p>
             <w:pPr>
@@ -1314,14 +1682,30 @@
             <w:pPr>
               <w:pStyle w:val="PTabelle"/>
             </w:pPr>
+            <w:proofErr w:type="spellStart"/>
             <w:r>
               <w:rPr>
                 <w:lang w:val="en-GB"/>
               </w:rPr>
-              <w:t xml:space="preserve">Sardarabadi, Ahmad Mouri, Amir Leshem, and Alle-Jan van der Veen. "Radio astronomical image formation using constrained least squares and Krylov subspaces." </w:t>
-            </w:r>
-            <w:r>
-              <w:t>Astronomy &amp; Astrophysics 588 (2016): A95.</w:t>
+              <w:t>Sardarabadi</w:t>
+            </w:r>
+            <w:proofErr w:type="spellEnd"/>
+            <w:r>
+              <w:rPr>
+                <w:lang w:val="en-GB"/>
+              </w:rPr>
+              <w:t xml:space="preserve">, Ahmad Mouri, Amir Leshem, and Alle-Jan van der Veen. "Radio astronomical image formation using constrained least squares and Krylov subspaces." </w:t>
+            </w:r>
+            <w:r>
+              <w:t xml:space="preserve">Astronomy &amp; </w:t>
+            </w:r>
+            <w:proofErr w:type="spellStart"/>
+            <w:r>
+              <w:t>Astrophysics</w:t>
+            </w:r>
+            <w:proofErr w:type="spellEnd"/>
+            <w:r>
+              <w:t xml:space="preserve"> 588 (2016): A95.</w:t>
             </w:r>
           </w:p>
           <w:p>
@@ -1337,10 +1721,48 @@
               <w:rPr>
                 <w:lang w:val="en-GB"/>
               </w:rPr>
-              <w:t xml:space="preserve">Lindroos, Lukas, et al. "Stacking of large interferometric data sets in the image-and uv-domain–a comparative study." </w:t>
-            </w:r>
-            <w:r>
-              <w:t>Monthly Notices of the Royal Astronomical Society 446.4 (2015): 3502-3515.</w:t>
+              <w:t xml:space="preserve">Lindroos, Lukas, et al. "Stacking of large interferometric data sets in the image-and </w:t>
+            </w:r>
+            <w:proofErr w:type="spellStart"/>
+            <w:r>
+              <w:rPr>
+                <w:lang w:val="en-GB"/>
+              </w:rPr>
+              <w:t>uv</w:t>
+            </w:r>
+            <w:proofErr w:type="spellEnd"/>
+            <w:r>
+              <w:rPr>
+                <w:lang w:val="en-GB"/>
+              </w:rPr>
+              <w:t xml:space="preserve">-domain–a comparative study." </w:t>
+            </w:r>
+            <w:r>
+              <w:t xml:space="preserve">Monthly </w:t>
+            </w:r>
+            <w:proofErr w:type="spellStart"/>
+            <w:r>
+              <w:t>Notices</w:t>
+            </w:r>
+            <w:proofErr w:type="spellEnd"/>
+            <w:r>
+              <w:t xml:space="preserve"> </w:t>
+            </w:r>
+            <w:proofErr w:type="spellStart"/>
+            <w:r>
+              <w:t>of</w:t>
+            </w:r>
+            <w:proofErr w:type="spellEnd"/>
+            <w:r>
+              <w:t xml:space="preserve"> </w:t>
+            </w:r>
+            <w:proofErr w:type="spellStart"/>
+            <w:r>
+              <w:t>the</w:t>
+            </w:r>
+            <w:proofErr w:type="spellEnd"/>
+            <w:r>
+              <w:t xml:space="preserve"> Royal Astronomical Society 446.4 (2015): 3502-3515.</w:t>
             </w:r>
           </w:p>
           <w:p>
@@ -1431,20 +1853,38 @@
               <w:t>Deutsch [</w:t>
             </w:r>
             <w:r>
-              <w:t xml:space="preserve"> X</w:t>
-            </w:r>
-            <w:r>
               <w:t xml:space="preserve"> </w:t>
             </w:r>
+            <w:proofErr w:type="gramStart"/>
+            <w:r>
+              <w:t>X</w:t>
+            </w:r>
             <w:r>
               <w:t xml:space="preserve"> </w:t>
             </w:r>
             <w:r>
+              <w:t xml:space="preserve"> </w:t>
+            </w:r>
+            <w:r>
               <w:t>]</w:t>
             </w:r>
-            <w:r>
-              <w:t xml:space="preserve">          Englisch  [    ]</w:t>
-            </w:r>
+            <w:proofErr w:type="gramEnd"/>
+            <w:r>
+              <w:t xml:space="preserve">          </w:t>
+            </w:r>
+            <w:proofErr w:type="gramStart"/>
+            <w:r>
+              <w:t>Englisch  [</w:t>
+            </w:r>
+            <w:proofErr w:type="gramEnd"/>
+            <w:r>
+              <w:t xml:space="preserve">  </w:t>
+            </w:r>
+            <w:proofErr w:type="gramStart"/>
+            <w:r>
+              <w:t xml:space="preserve">  ]</w:t>
+            </w:r>
+            <w:proofErr w:type="gramEnd"/>
           </w:p>
         </w:tc>
       </w:tr>

</xml_diff>